<commit_message>
final modification for presentation
</commit_message>
<xml_diff>
--- a/project2.docx
+++ b/project2.docx
@@ -2889,112 +2889,151 @@
           <w:rFonts w:ascii="Times New Roman" w:eastAsia="Times New Roman" w:hAnsi="Times New Roman" w:cs="Times New Roman"/>
           <w:b/>
           <w:bCs/>
+          <w:sz w:val="24"/>
+          <w:szCs w:val="24"/>
+        </w:rPr>
+      </w:pPr>
+      <w:r>
+        <w:rPr>
+          <w:rFonts w:ascii="Times New Roman" w:eastAsia="Times New Roman" w:hAnsi="Times New Roman" w:cs="Times New Roman"/>
+          <w:b/>
+          <w:bCs/>
+          <w:sz w:val="24"/>
+          <w:szCs w:val="24"/>
+        </w:rPr>
+        <w:t xml:space="preserve">3.1 </w:t>
+      </w:r>
+      <w:r>
+        <w:rPr>
+          <w:rFonts w:ascii="Times New Roman" w:eastAsia="Times New Roman" w:hAnsi="Times New Roman" w:cs="Times New Roman"/>
+          <w:b/>
+          <w:bCs/>
+          <w:sz w:val="24"/>
+          <w:szCs w:val="24"/>
+        </w:rPr>
+        <w:t>Introduction of SDLC:</w:t>
+      </w:r>
+    </w:p>
+    <w:p>
+      <w:pPr>
+        <w:spacing w:before="100" w:beforeAutospacing="1" w:after="100" w:afterAutospacing="1" w:line="360" w:lineRule="auto"/>
+        <w:jc w:val="both"/>
+        <w:outlineLvl w:val="1"/>
+        <w:rPr>
+          <w:rFonts w:ascii="Times New Roman" w:eastAsia="Times New Roman" w:hAnsi="Times New Roman" w:cs="Times New Roman"/>
+          <w:bCs/>
+          <w:sz w:val="24"/>
+          <w:szCs w:val="24"/>
+        </w:rPr>
+      </w:pPr>
+      <w:r>
+        <w:rPr>
+          <w:rFonts w:ascii="Times New Roman" w:eastAsia="Times New Roman" w:hAnsi="Times New Roman" w:cs="Times New Roman"/>
+          <w:b/>
+          <w:bCs/>
+          <w:sz w:val="24"/>
+          <w:szCs w:val="24"/>
+        </w:rPr>
+        <w:t xml:space="preserve"> </w:t>
+      </w:r>
+      <w:r>
+        <w:rPr>
+          <w:rFonts w:ascii="Times New Roman" w:eastAsia="Times New Roman" w:hAnsi="Times New Roman" w:cs="Times New Roman"/>
+          <w:b/>
+          <w:bCs/>
+          <w:sz w:val="24"/>
+          <w:szCs w:val="24"/>
+        </w:rPr>
+        <w:tab/>
+      </w:r>
+      <w:r>
+        <w:rPr>
+          <w:rFonts w:ascii="Times New Roman" w:eastAsia="Times New Roman" w:hAnsi="Times New Roman" w:cs="Times New Roman"/>
+          <w:bCs/>
+          <w:sz w:val="24"/>
+          <w:szCs w:val="24"/>
+        </w:rPr>
+        <w:t>The systems development life cycle (SDLC) is the overall process for developing information systems from planning and analysis through implementation and maintenance. The SDLC is the foundation for all systems development methodologies and there are literally hundreds of different activities associated with each phase in the SDLC. Typical activities include determining budgets, gathering system requirements, and writing detailed user documentation. The activities performed during each systems development project will vary. The SDLC begins with a business need, followed by an assessment of the functions a system must have to satisfy the need, and ends when the benefits of the system no longer outweigh its maintenance costs. This is why it is referred to as a ‘lifecycle’. The SDLC is comprised of</w:t>
+      </w:r>
+      <w:r>
+        <w:rPr>
+          <w:rFonts w:ascii="Times New Roman" w:eastAsia="Times New Roman" w:hAnsi="Times New Roman" w:cs="Times New Roman"/>
+          <w:bCs/>
+          <w:sz w:val="24"/>
+          <w:szCs w:val="24"/>
+        </w:rPr>
+        <w:t xml:space="preserve"> seven distinct phases: problem identification</w:t>
+      </w:r>
+      <w:r>
+        <w:rPr>
+          <w:rFonts w:ascii="Times New Roman" w:eastAsia="Times New Roman" w:hAnsi="Times New Roman" w:cs="Times New Roman"/>
+          <w:bCs/>
+          <w:sz w:val="24"/>
+          <w:szCs w:val="24"/>
+        </w:rPr>
+        <w:t>, analysis, design, development, testing, implementation, and maintenance. This section takes a detailed look at a few of the more common activities performed during the phases of the systems development life cycle along with common issues facing software development projects.</w:t>
+      </w:r>
+    </w:p>
+    <w:p>
+      <w:pPr>
+        <w:spacing w:before="100" w:beforeAutospacing="1" w:after="100" w:afterAutospacing="1" w:line="360" w:lineRule="auto"/>
+        <w:jc w:val="both"/>
+        <w:outlineLvl w:val="1"/>
+        <w:rPr>
+          <w:rFonts w:ascii="Times New Roman" w:eastAsia="Times New Roman" w:hAnsi="Times New Roman" w:cs="Times New Roman"/>
+          <w:bCs/>
+          <w:sz w:val="24"/>
+          <w:szCs w:val="24"/>
+        </w:rPr>
+      </w:pPr>
+      <w:r>
+        <w:rPr>
+          <w:rFonts w:ascii="Times New Roman" w:eastAsia="Times New Roman" w:hAnsi="Times New Roman" w:cs="Times New Roman"/>
+          <w:bCs/>
+          <w:sz w:val="24"/>
+          <w:szCs w:val="24"/>
+        </w:rPr>
+        <w:t xml:space="preserve"> </w:t>
+      </w:r>
+    </w:p>
+    <w:p>
+      <w:pPr>
+        <w:spacing w:before="100" w:beforeAutospacing="1" w:after="100" w:afterAutospacing="1" w:line="360" w:lineRule="auto"/>
+        <w:jc w:val="both"/>
+        <w:outlineLvl w:val="1"/>
+        <w:rPr>
+          <w:rFonts w:ascii="Times New Roman" w:eastAsia="Times New Roman" w:hAnsi="Times New Roman" w:cs="Times New Roman"/>
+          <w:bCs/>
           <w:sz w:val="28"/>
           <w:szCs w:val="28"/>
         </w:rPr>
       </w:pPr>
-      <w:r>
-        <w:rPr>
-          <w:rFonts w:ascii="Times New Roman" w:eastAsia="Times New Roman" w:hAnsi="Times New Roman" w:cs="Times New Roman"/>
-          <w:b/>
+    </w:p>
+    <w:p>
+      <w:pPr>
+        <w:spacing w:before="100" w:beforeAutospacing="1" w:after="100" w:afterAutospacing="1" w:line="360" w:lineRule="auto"/>
+        <w:jc w:val="both"/>
+        <w:outlineLvl w:val="1"/>
+        <w:rPr>
+          <w:rFonts w:ascii="Times New Roman" w:eastAsia="Times New Roman" w:hAnsi="Times New Roman" w:cs="Times New Roman"/>
           <w:bCs/>
           <w:sz w:val="28"/>
           <w:szCs w:val="28"/>
         </w:rPr>
-        <w:t xml:space="preserve">3.1 </w:t>
-      </w:r>
-      <w:r>
-        <w:rPr>
-          <w:rFonts w:ascii="Times New Roman" w:eastAsia="Times New Roman" w:hAnsi="Times New Roman" w:cs="Times New Roman"/>
-          <w:b/>
+      </w:pPr>
+    </w:p>
+    <w:p>
+      <w:pPr>
+        <w:spacing w:before="100" w:beforeAutospacing="1" w:after="100" w:afterAutospacing="1" w:line="360" w:lineRule="auto"/>
+        <w:jc w:val="both"/>
+        <w:outlineLvl w:val="1"/>
+        <w:rPr>
+          <w:rFonts w:ascii="Times New Roman" w:eastAsia="Times New Roman" w:hAnsi="Times New Roman" w:cs="Times New Roman"/>
           <w:bCs/>
           <w:sz w:val="28"/>
           <w:szCs w:val="28"/>
         </w:rPr>
-        <w:t>Introduction of SDLC:</w:t>
-      </w:r>
-    </w:p>
-    <w:p>
-      <w:pPr>
-        <w:spacing w:before="100" w:beforeAutospacing="1" w:after="100" w:afterAutospacing="1" w:line="360" w:lineRule="auto"/>
-        <w:jc w:val="both"/>
-        <w:outlineLvl w:val="1"/>
-        <w:rPr>
-          <w:rFonts w:ascii="Times New Roman" w:eastAsia="Times New Roman" w:hAnsi="Times New Roman" w:cs="Times New Roman"/>
-          <w:bCs/>
-          <w:sz w:val="28"/>
-          <w:szCs w:val="28"/>
-        </w:rPr>
-      </w:pPr>
-      <w:r>
-        <w:rPr>
-          <w:rFonts w:ascii="Times New Roman" w:eastAsia="Times New Roman" w:hAnsi="Times New Roman" w:cs="Times New Roman"/>
-          <w:b/>
-          <w:bCs/>
-          <w:sz w:val="28"/>
-          <w:szCs w:val="28"/>
-        </w:rPr>
-        <w:t xml:space="preserve"> </w:t>
-      </w:r>
-      <w:r>
-        <w:rPr>
-          <w:rFonts w:ascii="Times New Roman" w:eastAsia="Times New Roman" w:hAnsi="Times New Roman" w:cs="Times New Roman"/>
-          <w:b/>
-          <w:bCs/>
-          <w:sz w:val="28"/>
-          <w:szCs w:val="28"/>
-        </w:rPr>
-        <w:tab/>
-      </w:r>
-      <w:r>
-        <w:rPr>
-          <w:rFonts w:ascii="Times New Roman" w:eastAsia="Times New Roman" w:hAnsi="Times New Roman" w:cs="Times New Roman"/>
-          <w:bCs/>
-          <w:sz w:val="28"/>
-          <w:szCs w:val="28"/>
-        </w:rPr>
-        <w:t>The systems development life cycle (SDLC) is the overall process for developing information systems from planning and analysis through implementation and maintenance. The SDLC is the foundation for all systems development methodologies and there are literally hundreds of different activities associated with each phase in the SDLC. Typical activities include determining budgets, gathering system requirements, and writing detailed user documentation. The activities performed during each systems development project will vary. The SDLC begins with a business need, followed by an assessment of the functions a system must have to satisfy the need, and ends when the benefits of the system no longer outweigh its maintenance costs. This is why it is referred to as a ‘lifecycle’. The SDLC is comprised of</w:t>
-      </w:r>
-      <w:r>
-        <w:rPr>
-          <w:rFonts w:ascii="Times New Roman" w:eastAsia="Times New Roman" w:hAnsi="Times New Roman" w:cs="Times New Roman"/>
-          <w:bCs/>
-          <w:sz w:val="28"/>
-          <w:szCs w:val="28"/>
-        </w:rPr>
-        <w:t xml:space="preserve"> seven distinct phases: problem identification</w:t>
-      </w:r>
-      <w:r>
-        <w:rPr>
-          <w:rFonts w:ascii="Times New Roman" w:eastAsia="Times New Roman" w:hAnsi="Times New Roman" w:cs="Times New Roman"/>
-          <w:bCs/>
-          <w:sz w:val="28"/>
-          <w:szCs w:val="28"/>
-        </w:rPr>
-        <w:t>, analysis, design, development, testing, implementation, and maintenance. This section takes a detailed look at a few of the more common activities performed during the phases of the systems development life cycle along with common issues facing software development projects.</w:t>
-      </w:r>
-    </w:p>
-    <w:p>
-      <w:pPr>
-        <w:spacing w:before="100" w:beforeAutospacing="1" w:after="100" w:afterAutospacing="1" w:line="360" w:lineRule="auto"/>
-        <w:jc w:val="both"/>
-        <w:outlineLvl w:val="1"/>
-        <w:rPr>
-          <w:rFonts w:ascii="Times New Roman" w:eastAsia="Times New Roman" w:hAnsi="Times New Roman" w:cs="Times New Roman"/>
-          <w:bCs/>
-          <w:sz w:val="28"/>
-          <w:szCs w:val="28"/>
-        </w:rPr>
-      </w:pPr>
-      <w:r>
-        <w:rPr>
-          <w:rFonts w:ascii="Times New Roman" w:eastAsia="Times New Roman" w:hAnsi="Times New Roman" w:cs="Times New Roman"/>
-          <w:bCs/>
-          <w:sz w:val="28"/>
-          <w:szCs w:val="28"/>
-        </w:rPr>
-        <w:t xml:space="preserve"> </w:t>
-      </w:r>
+      </w:pPr>
     </w:p>
     <w:p>
       <w:pPr>
@@ -3963,17 +4002,17 @@
           <w:rFonts w:ascii="Times New Roman" w:eastAsia="Times New Roman" w:hAnsi="Times New Roman" w:cs="Times New Roman"/>
           <w:b/>
           <w:bCs/>
-          <w:sz w:val="24"/>
-          <w:szCs w:val="24"/>
-        </w:rPr>
-      </w:pPr>
-      <w:r>
-        <w:rPr>
-          <w:rFonts w:ascii="Times New Roman" w:eastAsia="Times New Roman" w:hAnsi="Times New Roman" w:cs="Times New Roman"/>
-          <w:b/>
-          <w:bCs/>
-          <w:sz w:val="24"/>
-          <w:szCs w:val="24"/>
+          <w:sz w:val="28"/>
+          <w:szCs w:val="28"/>
+        </w:rPr>
+      </w:pPr>
+      <w:r>
+        <w:rPr>
+          <w:rFonts w:ascii="Times New Roman" w:eastAsia="Times New Roman" w:hAnsi="Times New Roman" w:cs="Times New Roman"/>
+          <w:b/>
+          <w:bCs/>
+          <w:sz w:val="28"/>
+          <w:szCs w:val="28"/>
         </w:rPr>
         <w:t xml:space="preserve">3.3 </w:t>
       </w:r>
@@ -3982,8 +4021,8 @@
           <w:rFonts w:ascii="Times New Roman" w:eastAsia="Times New Roman" w:hAnsi="Times New Roman" w:cs="Times New Roman"/>
           <w:b/>
           <w:bCs/>
-          <w:sz w:val="24"/>
-          <w:szCs w:val="24"/>
+          <w:sz w:val="28"/>
+          <w:szCs w:val="28"/>
         </w:rPr>
         <w:t xml:space="preserve">Phase II : system requirement specification </w:t>
       </w:r>
@@ -3992,8 +4031,8 @@
           <w:rFonts w:ascii="Times New Roman" w:eastAsia="Times New Roman" w:hAnsi="Times New Roman" w:cs="Times New Roman"/>
           <w:b/>
           <w:bCs/>
-          <w:sz w:val="24"/>
-          <w:szCs w:val="24"/>
+          <w:sz w:val="28"/>
+          <w:szCs w:val="28"/>
         </w:rPr>
         <w:t>and feasibility study</w:t>
       </w:r>
@@ -15060,7 +15099,7 @@
             <w:rPr>
               <w:noProof/>
             </w:rPr>
-            <w:t>3</w:t>
+            <w:t>2</w:t>
           </w:r>
         </w:fldSimple>
       </w:p>

</xml_diff>